<commit_message>
Reworked program     - Corrected calculations to read inputs as diameter, as opposed to sides of a square.     - Added dynamic array to facilitate input parsing.     - Reformatted outputs. Appended collaboration log.
</commit_message>
<xml_diff>
--- a/Collaboration-Log.docx
+++ b/Collaboration-Log.docx
@@ -345,7 +345,7 @@
                 <w:sz w:val="20"/>
                 <w:szCs w:val="20"/>
               </w:rPr>
-              <w:t>No collaboration required</w:t>
+              <w:t>Clarification from @youngmidoriya on discord.</w:t>
             </w:r>
           </w:p>
         </w:tc>
@@ -361,6 +361,14 @@
                 <w:szCs w:val="20"/>
               </w:rPr>
             </w:pPr>
+            <w:r>
+              <w:rPr>
+                <w:rFonts w:ascii="Palatino Linotype" w:hAnsi="Palatino Linotype"/>
+                <w:sz w:val="20"/>
+                <w:szCs w:val="20"/>
+              </w:rPr>
+              <w:t>09/06/24</w:t>
+            </w:r>
           </w:p>
         </w:tc>
         <w:tc>
@@ -375,6 +383,14 @@
                 <w:szCs w:val="20"/>
               </w:rPr>
             </w:pPr>
+            <w:r>
+              <w:rPr>
+                <w:rFonts w:ascii="Palatino Linotype" w:hAnsi="Palatino Linotype"/>
+                <w:sz w:val="20"/>
+                <w:szCs w:val="20"/>
+              </w:rPr>
+              <w:t>3:15pm</w:t>
+            </w:r>
           </w:p>
         </w:tc>
         <w:tc>
@@ -389,6 +405,14 @@
                 <w:szCs w:val="20"/>
               </w:rPr>
             </w:pPr>
+            <w:r>
+              <w:rPr>
+                <w:rFonts w:ascii="Palatino Linotype" w:hAnsi="Palatino Linotype"/>
+                <w:sz w:val="20"/>
+                <w:szCs w:val="20"/>
+              </w:rPr>
+              <w:t>1 hour</w:t>
+            </w:r>
           </w:p>
         </w:tc>
       </w:tr>

</xml_diff>